<commit_message>
Actualizar archivos PDF y DOCX en varias publicaciones, eliminar archivos obsoletos y ajustar metadatos
</commit_message>
<xml_diff>
--- a/_site/blog/posts/2015-05-14-el-aborto/index.docx
+++ b/_site/blog/posts/2015-05-14-el-aborto/index.docx
@@ -67,6 +67,14 @@
       </w:pPr>
       <w:r>
         <w:t xml:space="preserve">Edison Achalma, Yeno Areste, y Cristían Galindo</w:t>
+      </w:r>
+    </w:p>
+    <w:p>
+      <w:pPr>
+        <w:pStyle w:val="Author"/>
+      </w:pPr>
+      <w:r>
+        <w:t xml:space="preserve">Economía, Universidad Nacional de San Cristóbal de Huamanga</w:t>
       </w:r>
     </w:p>
     <w:p>

</xml_diff>